<commit_message>
Fixed according to comments
</commit_message>
<xml_diff>
--- a/Task3/Blog - load test report.docx
+++ b/Task3/Blog - load test report.docx
@@ -616,19 +616,22 @@
     <w:tbl>
       <w:tblPr>
         <w:tblStyle w:val="TableGrid"/>
-        <w:tblW w:w="0" w:type="auto"/>
+        <w:tblW w:w="13693" w:type="dxa"/>
         <w:tblInd w:w="720" w:type="dxa"/>
         <w:tblLook w:val="04A0" w:firstRow="1" w:lastRow="0" w:firstColumn="1" w:lastColumn="0" w:noHBand="0" w:noVBand="1"/>
       </w:tblPr>
       <w:tblGrid>
-        <w:gridCol w:w="3486"/>
-        <w:gridCol w:w="5016"/>
-        <w:gridCol w:w="5168"/>
+        <w:gridCol w:w="3492"/>
+        <w:gridCol w:w="5024"/>
+        <w:gridCol w:w="5177"/>
       </w:tblGrid>
       <w:tr>
+        <w:trPr>
+          <w:trHeight w:val="5112"/>
+        </w:trPr>
         <w:tc>
           <w:tcPr>
-            <w:tcW w:w="4796" w:type="dxa"/>
+            <w:tcW w:w="3492" w:type="dxa"/>
           </w:tcPr>
           <w:p>
             <w:pPr>
@@ -683,7 +686,7 @@
         </w:tc>
         <w:tc>
           <w:tcPr>
-            <w:tcW w:w="4797" w:type="dxa"/>
+            <w:tcW w:w="5024" w:type="dxa"/>
           </w:tcPr>
           <w:p>
             <w:pPr>
@@ -745,7 +748,7 @@
         </w:tc>
         <w:tc>
           <w:tcPr>
-            <w:tcW w:w="4797" w:type="dxa"/>
+            <w:tcW w:w="5177" w:type="dxa"/>
           </w:tcPr>
           <w:p>
             <w:pPr>
@@ -841,16 +844,67 @@
     <w:p>
       <w:pPr>
         <w:pStyle w:val="ListParagraph"/>
-      </w:pPr>
-      <w:r>
-        <w:t>Before each new test script run, the webserver should be reloaded, the test should be executed in NON-GUI mode</w:t>
-      </w:r>
-      <w:r>
-        <w:rPr>
-          <w:b/>
-          <w:bCs/>
-        </w:rPr>
+        <w:numPr>
+          <w:ilvl w:val="0"/>
+          <w:numId w:val="9"/>
+        </w:numPr>
+      </w:pPr>
+      <w:r>
+        <w:t>CSV</w:t>
+      </w:r>
+      <w:r>
+        <w:t xml:space="preserve"> file with</w:t>
+      </w:r>
+      <w:r>
+        <w:t xml:space="preserve"> </w:t>
+      </w:r>
+      <w:r>
+        <w:t>Random</w:t>
+      </w:r>
+      <w:r>
+        <w:t xml:space="preserve"> d</w:t>
+      </w:r>
+      <w:r>
+        <w:t>ates</w:t>
+      </w:r>
+    </w:p>
+    <w:p>
+      <w:pPr>
+        <w:pStyle w:val="ListParagraph"/>
+        <w:numPr>
+          <w:ilvl w:val="0"/>
+          <w:numId w:val="9"/>
+        </w:numPr>
+      </w:pPr>
+      <w:r>
+        <w:t>Warmup script was running before each test run</w:t>
+      </w:r>
+    </w:p>
+    <w:p>
+      <w:pPr>
+        <w:pStyle w:val="ListParagraph"/>
+        <w:numPr>
+          <w:ilvl w:val="0"/>
+          <w:numId w:val="9"/>
+        </w:numPr>
+      </w:pPr>
+      <w:r>
+        <w:t xml:space="preserve">Before each new test script run, the webserver </w:t>
+      </w:r>
+      <w:r>
+        <w:t>was</w:t>
+      </w:r>
+      <w:r>
+        <w:t xml:space="preserve"> reloaded, the test executed in NON-GUI mode</w:t>
+      </w:r>
+      <w:r>
         <w:br/>
+      </w:r>
+      <w:r>
+        <w:rPr>
+          <w:b/>
+          <w:bCs/>
+        </w:rPr>
         <w:t>Load Model:</w:t>
       </w:r>
     </w:p>
@@ -990,6 +1044,14 @@
     </w:p>
     <w:p>
       <w:pPr>
+        <w:rPr>
+          <w:b/>
+          <w:bCs/>
+        </w:rPr>
+      </w:pPr>
+    </w:p>
+    <w:p>
+      <w:pPr>
         <w:pStyle w:val="ListParagraph"/>
         <w:numPr>
           <w:ilvl w:val="0"/>
@@ -1005,6 +1067,7 @@
           <w:b/>
           <w:bCs/>
         </w:rPr>
+        <w:lastRenderedPageBreak/>
         <w:t>Short summary on conducted tests:</w:t>
       </w:r>
     </w:p>
@@ -1013,16 +1076,13 @@
         <w:pStyle w:val="ListParagraph"/>
       </w:pPr>
       <w:r>
-        <w:t>C</w:t>
-      </w:r>
-      <w:r>
-        <w:t>apacity testing</w:t>
-      </w:r>
-      <w:r>
-        <w:t xml:space="preserve"> showed</w:t>
-      </w:r>
-      <w:r>
-        <w:t xml:space="preserve"> the comfort zone prior to 80 users</w:t>
+        <w:t>Capacity testing showed the comfort zone prior to 4</w:t>
+      </w:r>
+      <w:r>
+        <w:t>3</w:t>
+      </w:r>
+      <w:r>
+        <w:t xml:space="preserve"> users, and quantity requests approximately 49 per second</w:t>
       </w:r>
     </w:p>
     <w:p>
@@ -1047,7 +1107,6 @@
           <w:b/>
           <w:bCs/>
         </w:rPr>
-        <w:lastRenderedPageBreak/>
         <w:t>Detailed test results:</w:t>
       </w:r>
     </w:p>
@@ -1056,7 +1115,13 @@
         <w:pStyle w:val="ListParagraph"/>
       </w:pPr>
       <w:r>
-        <w:t>According to the capacity testing result, the comfort zone prior to 80 users, and the saturation point is approximately 82 users. Degradation of successful queries is start between 80 and 82 users. The application reaches users capacity after 80 users</w:t>
+        <w:t>The tests were running 3 times, according to the capacity testing result, the comfort zone prior to 4</w:t>
+      </w:r>
+      <w:r>
+        <w:t>3</w:t>
+      </w:r>
+      <w:r>
+        <w:t xml:space="preserve"> users, and the saturation point is approximately 49 users. Degradation of successful queries is start between 45-49 users. After reaching a user’s capacity of 45-49 users, the server CPU is grooving to 100%</w:t>
       </w:r>
       <w:r>
         <w:t>.</w:t>
@@ -1064,22 +1129,50 @@
     </w:p>
     <w:p>
       <w:pPr>
-        <w:pStyle w:val="ListParagraph"/>
-      </w:pPr>
-    </w:p>
-    <w:p>
-      <w:pPr>
-        <w:pStyle w:val="ListParagraph"/>
-      </w:pPr>
-      <w:r>
-        <w:rPr>
+        <w:ind w:left="720"/>
+        <w:rPr>
+          <w:b/>
+          <w:bCs/>
+        </w:rPr>
+      </w:pPr>
+      <w:r>
+        <w:rPr>
+          <w:b/>
+          <w:bCs/>
+          <w:sz w:val="44"/>
+          <w:szCs w:val="44"/>
+        </w:rPr>
+        <w:t xml:space="preserve">Test Run </w:t>
+      </w:r>
+      <w:r>
+        <w:rPr>
+          <w:b/>
+          <w:bCs/>
+          <w:sz w:val="44"/>
+          <w:szCs w:val="44"/>
+        </w:rPr>
+        <w:t>#</w:t>
+      </w:r>
+      <w:r>
+        <w:rPr>
+          <w:b/>
+          <w:bCs/>
+          <w:sz w:val="44"/>
+          <w:szCs w:val="44"/>
+        </w:rPr>
+        <w:t>1</w:t>
+      </w:r>
+      <w:r>
+        <w:rPr>
+          <w:b/>
+          <w:bCs/>
           <w:noProof/>
         </w:rPr>
         <w:drawing>
-          <wp:inline distT="0" distB="0" distL="0" distR="0" wp14:anchorId="735E1CB4" wp14:editId="42B8E023">
-            <wp:extent cx="8678333" cy="4724400"/>
-            <wp:effectExtent l="0" t="0" r="8890" b="0"/>
-            <wp:docPr id="2" name="Picture 2"/>
+          <wp:inline distT="0" distB="0" distL="0" distR="0" wp14:anchorId="6CBC2A97" wp14:editId="329CFD9D">
+            <wp:extent cx="8625840" cy="4215798"/>
+            <wp:effectExtent l="0" t="0" r="3810" b="0"/>
+            <wp:docPr id="25" name="Picture 25"/>
             <wp:cNvGraphicFramePr>
               <a:graphicFrameLocks xmlns:a="http://schemas.openxmlformats.org/drawingml/2006/main" noChangeAspect="1"/>
             </wp:cNvGraphicFramePr>
@@ -1087,7 +1180,7 @@
               <a:graphicData uri="http://schemas.openxmlformats.org/drawingml/2006/picture">
                 <pic:pic xmlns:pic="http://schemas.openxmlformats.org/drawingml/2006/picture">
                   <pic:nvPicPr>
-                    <pic:cNvPr id="0" name="Picture 1"/>
+                    <pic:cNvPr id="0" name="Picture 21"/>
                     <pic:cNvPicPr>
                       <a:picLocks noChangeAspect="1" noChangeArrowheads="1"/>
                     </pic:cNvPicPr>
@@ -1108,7 +1201,7 @@
                   <pic:spPr bwMode="auto">
                     <a:xfrm>
                       <a:off x="0" y="0"/>
-                      <a:ext cx="8681523" cy="4726137"/>
+                      <a:ext cx="8631409" cy="4218520"/>
                     </a:xfrm>
                     <a:prstGeom prst="rect">
                       <a:avLst/>
@@ -1124,34 +1217,6 @@
           </wp:inline>
         </w:drawing>
       </w:r>
-    </w:p>
-    <w:p>
-      <w:pPr>
-        <w:jc w:val="both"/>
-        <w:rPr>
-          <w:b/>
-          <w:bCs/>
-        </w:rPr>
-      </w:pPr>
-    </w:p>
-    <w:p>
-      <w:pPr>
-        <w:jc w:val="both"/>
-        <w:rPr>
-          <w:b/>
-          <w:bCs/>
-        </w:rPr>
-      </w:pPr>
-    </w:p>
-    <w:p>
-      <w:pPr>
-        <w:ind w:left="720"/>
-        <w:jc w:val="both"/>
-        <w:rPr>
-          <w:b/>
-          <w:bCs/>
-        </w:rPr>
-      </w:pPr>
       <w:r>
         <w:rPr>
           <w:b/>
@@ -1160,10 +1225,10 @@
         </w:rPr>
         <w:lastRenderedPageBreak/>
         <w:drawing>
-          <wp:inline distT="0" distB="0" distL="0" distR="0" wp14:anchorId="68ACEE20" wp14:editId="6A70949B">
-            <wp:extent cx="8686800" cy="4554855"/>
+          <wp:inline distT="0" distB="0" distL="0" distR="0" wp14:anchorId="565284DC" wp14:editId="25E42F4B">
+            <wp:extent cx="8592207" cy="4152900"/>
             <wp:effectExtent l="0" t="0" r="0" b="0"/>
-            <wp:docPr id="3" name="Picture 3"/>
+            <wp:docPr id="26" name="Picture 26"/>
             <wp:cNvGraphicFramePr>
               <a:graphicFrameLocks xmlns:a="http://schemas.openxmlformats.org/drawingml/2006/main" noChangeAspect="1"/>
             </wp:cNvGraphicFramePr>
@@ -1171,7 +1236,7 @@
               <a:graphicData uri="http://schemas.openxmlformats.org/drawingml/2006/picture">
                 <pic:pic xmlns:pic="http://schemas.openxmlformats.org/drawingml/2006/picture">
                   <pic:nvPicPr>
-                    <pic:cNvPr id="0" name="Picture 2"/>
+                    <pic:cNvPr id="0" name="Picture 22"/>
                     <pic:cNvPicPr>
                       <a:picLocks noChangeAspect="1" noChangeArrowheads="1"/>
                     </pic:cNvPicPr>
@@ -1192,7 +1257,7 @@
                   <pic:spPr bwMode="auto">
                     <a:xfrm>
                       <a:off x="0" y="0"/>
-                      <a:ext cx="8693061" cy="4558138"/>
+                      <a:ext cx="8594893" cy="4154198"/>
                     </a:xfrm>
                     <a:prstGeom prst="rect">
                       <a:avLst/>
@@ -1208,6 +1273,905 @@
           </wp:inline>
         </w:drawing>
       </w:r>
+      <w:r>
+        <w:rPr>
+          <w:b/>
+          <w:bCs/>
+          <w:noProof/>
+        </w:rPr>
+        <w:lastRenderedPageBreak/>
+        <w:drawing>
+          <wp:inline distT="0" distB="0" distL="0" distR="0" wp14:anchorId="7604CDAF" wp14:editId="0BC239B8">
+            <wp:extent cx="8588519" cy="4061460"/>
+            <wp:effectExtent l="0" t="0" r="3175" b="0"/>
+            <wp:docPr id="27" name="Picture 27"/>
+            <wp:cNvGraphicFramePr>
+              <a:graphicFrameLocks xmlns:a="http://schemas.openxmlformats.org/drawingml/2006/main" noChangeAspect="1"/>
+            </wp:cNvGraphicFramePr>
+            <a:graphic xmlns:a="http://schemas.openxmlformats.org/drawingml/2006/main">
+              <a:graphicData uri="http://schemas.openxmlformats.org/drawingml/2006/picture">
+                <pic:pic xmlns:pic="http://schemas.openxmlformats.org/drawingml/2006/picture">
+                  <pic:nvPicPr>
+                    <pic:cNvPr id="0" name="Picture 23"/>
+                    <pic:cNvPicPr>
+                      <a:picLocks noChangeAspect="1" noChangeArrowheads="1"/>
+                    </pic:cNvPicPr>
+                  </pic:nvPicPr>
+                  <pic:blipFill>
+                    <a:blip r:embed="rId16">
+                      <a:extLst>
+                        <a:ext uri="{28A0092B-C50C-407E-A947-70E740481C1C}">
+                          <a14:useLocalDpi xmlns:a14="http://schemas.microsoft.com/office/drawing/2010/main" val="0"/>
+                        </a:ext>
+                      </a:extLst>
+                    </a:blip>
+                    <a:srcRect/>
+                    <a:stretch>
+                      <a:fillRect/>
+                    </a:stretch>
+                  </pic:blipFill>
+                  <pic:spPr bwMode="auto">
+                    <a:xfrm>
+                      <a:off x="0" y="0"/>
+                      <a:ext cx="8590470" cy="4062383"/>
+                    </a:xfrm>
+                    <a:prstGeom prst="rect">
+                      <a:avLst/>
+                    </a:prstGeom>
+                    <a:noFill/>
+                    <a:ln>
+                      <a:noFill/>
+                    </a:ln>
+                  </pic:spPr>
+                </pic:pic>
+              </a:graphicData>
+            </a:graphic>
+          </wp:inline>
+        </w:drawing>
+      </w:r>
+      <w:r>
+        <w:rPr>
+          <w:b/>
+          <w:bCs/>
+          <w:noProof/>
+        </w:rPr>
+        <w:lastRenderedPageBreak/>
+        <w:drawing>
+          <wp:inline distT="0" distB="0" distL="0" distR="0" wp14:anchorId="3922F101" wp14:editId="3FBA5295">
+            <wp:extent cx="8625840" cy="4244575"/>
+            <wp:effectExtent l="0" t="0" r="3810" b="3810"/>
+            <wp:docPr id="28" name="Picture 28"/>
+            <wp:cNvGraphicFramePr>
+              <a:graphicFrameLocks xmlns:a="http://schemas.openxmlformats.org/drawingml/2006/main" noChangeAspect="1"/>
+            </wp:cNvGraphicFramePr>
+            <a:graphic xmlns:a="http://schemas.openxmlformats.org/drawingml/2006/main">
+              <a:graphicData uri="http://schemas.openxmlformats.org/drawingml/2006/picture">
+                <pic:pic xmlns:pic="http://schemas.openxmlformats.org/drawingml/2006/picture">
+                  <pic:nvPicPr>
+                    <pic:cNvPr id="0" name="Picture 24"/>
+                    <pic:cNvPicPr>
+                      <a:picLocks noChangeAspect="1" noChangeArrowheads="1"/>
+                    </pic:cNvPicPr>
+                  </pic:nvPicPr>
+                  <pic:blipFill>
+                    <a:blip r:embed="rId17">
+                      <a:extLst>
+                        <a:ext uri="{28A0092B-C50C-407E-A947-70E740481C1C}">
+                          <a14:useLocalDpi xmlns:a14="http://schemas.microsoft.com/office/drawing/2010/main" val="0"/>
+                        </a:ext>
+                      </a:extLst>
+                    </a:blip>
+                    <a:srcRect/>
+                    <a:stretch>
+                      <a:fillRect/>
+                    </a:stretch>
+                  </pic:blipFill>
+                  <pic:spPr bwMode="auto">
+                    <a:xfrm>
+                      <a:off x="0" y="0"/>
+                      <a:ext cx="8635128" cy="4249145"/>
+                    </a:xfrm>
+                    <a:prstGeom prst="rect">
+                      <a:avLst/>
+                    </a:prstGeom>
+                    <a:noFill/>
+                    <a:ln>
+                      <a:noFill/>
+                    </a:ln>
+                  </pic:spPr>
+                </pic:pic>
+              </a:graphicData>
+            </a:graphic>
+          </wp:inline>
+        </w:drawing>
+      </w:r>
+      <w:r>
+        <w:rPr>
+          <w:b/>
+          <w:bCs/>
+          <w:noProof/>
+        </w:rPr>
+        <w:lastRenderedPageBreak/>
+        <w:drawing>
+          <wp:inline distT="0" distB="0" distL="0" distR="0" wp14:anchorId="7492A3C4" wp14:editId="2A689296">
+            <wp:extent cx="8679180" cy="4350448"/>
+            <wp:effectExtent l="0" t="0" r="7620" b="0"/>
+            <wp:docPr id="29" name="Picture 29"/>
+            <wp:cNvGraphicFramePr>
+              <a:graphicFrameLocks xmlns:a="http://schemas.openxmlformats.org/drawingml/2006/main" noChangeAspect="1"/>
+            </wp:cNvGraphicFramePr>
+            <a:graphic xmlns:a="http://schemas.openxmlformats.org/drawingml/2006/main">
+              <a:graphicData uri="http://schemas.openxmlformats.org/drawingml/2006/picture">
+                <pic:pic xmlns:pic="http://schemas.openxmlformats.org/drawingml/2006/picture">
+                  <pic:nvPicPr>
+                    <pic:cNvPr id="0" name="Picture 25"/>
+                    <pic:cNvPicPr>
+                      <a:picLocks noChangeAspect="1" noChangeArrowheads="1"/>
+                    </pic:cNvPicPr>
+                  </pic:nvPicPr>
+                  <pic:blipFill>
+                    <a:blip r:embed="rId18">
+                      <a:extLst>
+                        <a:ext uri="{28A0092B-C50C-407E-A947-70E740481C1C}">
+                          <a14:useLocalDpi xmlns:a14="http://schemas.microsoft.com/office/drawing/2010/main" val="0"/>
+                        </a:ext>
+                      </a:extLst>
+                    </a:blip>
+                    <a:srcRect/>
+                    <a:stretch>
+                      <a:fillRect/>
+                    </a:stretch>
+                  </pic:blipFill>
+                  <pic:spPr bwMode="auto">
+                    <a:xfrm>
+                      <a:off x="0" y="0"/>
+                      <a:ext cx="8698101" cy="4359932"/>
+                    </a:xfrm>
+                    <a:prstGeom prst="rect">
+                      <a:avLst/>
+                    </a:prstGeom>
+                    <a:noFill/>
+                    <a:ln>
+                      <a:noFill/>
+                    </a:ln>
+                  </pic:spPr>
+                </pic:pic>
+              </a:graphicData>
+            </a:graphic>
+          </wp:inline>
+        </w:drawing>
+      </w:r>
+    </w:p>
+    <w:p>
+      <w:pPr>
+        <w:rPr>
+          <w:b/>
+          <w:bCs/>
+        </w:rPr>
+      </w:pPr>
+    </w:p>
+    <w:p>
+      <w:pPr>
+        <w:rPr>
+          <w:b/>
+          <w:bCs/>
+        </w:rPr>
+      </w:pPr>
+    </w:p>
+    <w:p>
+      <w:pPr>
+        <w:ind w:left="1080"/>
+        <w:rPr>
+          <w:noProof/>
+        </w:rPr>
+      </w:pPr>
+    </w:p>
+    <w:p>
+      <w:pPr>
+        <w:ind w:left="1080"/>
+        <w:rPr>
+          <w:noProof/>
+        </w:rPr>
+      </w:pPr>
+    </w:p>
+    <w:p>
+      <w:pPr>
+        <w:ind w:left="1080"/>
+        <w:rPr>
+          <w:noProof/>
+        </w:rPr>
+      </w:pPr>
+    </w:p>
+    <w:p>
+      <w:pPr>
+        <w:ind w:left="1080"/>
+        <w:rPr>
+          <w:noProof/>
+        </w:rPr>
+      </w:pPr>
+    </w:p>
+    <w:p>
+      <w:pPr>
+        <w:ind w:left="1080"/>
+        <w:rPr>
+          <w:noProof/>
+        </w:rPr>
+      </w:pPr>
+    </w:p>
+    <w:p>
+      <w:pPr>
+        <w:ind w:left="1080"/>
+      </w:pPr>
+      <w:r>
+        <w:rPr>
+          <w:b/>
+          <w:bCs/>
+          <w:sz w:val="44"/>
+          <w:szCs w:val="44"/>
+        </w:rPr>
+        <w:lastRenderedPageBreak/>
+        <w:t>Test Run #2</w:t>
+      </w:r>
+      <w:r>
+        <w:rPr>
+          <w:b/>
+          <w:bCs/>
+          <w:noProof/>
+        </w:rPr>
+        <w:drawing>
+          <wp:inline distT="0" distB="0" distL="0" distR="0" wp14:anchorId="302DDF3D" wp14:editId="744F3D96">
+            <wp:extent cx="8389620" cy="4131888"/>
+            <wp:effectExtent l="0" t="0" r="0" b="2540"/>
+            <wp:docPr id="30" name="Picture 30"/>
+            <wp:cNvGraphicFramePr>
+              <a:graphicFrameLocks xmlns:a="http://schemas.openxmlformats.org/drawingml/2006/main" noChangeAspect="1"/>
+            </wp:cNvGraphicFramePr>
+            <a:graphic xmlns:a="http://schemas.openxmlformats.org/drawingml/2006/main">
+              <a:graphicData uri="http://schemas.openxmlformats.org/drawingml/2006/picture">
+                <pic:pic xmlns:pic="http://schemas.openxmlformats.org/drawingml/2006/picture">
+                  <pic:nvPicPr>
+                    <pic:cNvPr id="0" name="Picture 26"/>
+                    <pic:cNvPicPr>
+                      <a:picLocks noChangeAspect="1" noChangeArrowheads="1"/>
+                    </pic:cNvPicPr>
+                  </pic:nvPicPr>
+                  <pic:blipFill>
+                    <a:blip r:embed="rId19">
+                      <a:extLst>
+                        <a:ext uri="{28A0092B-C50C-407E-A947-70E740481C1C}">
+                          <a14:useLocalDpi xmlns:a14="http://schemas.microsoft.com/office/drawing/2010/main" val="0"/>
+                        </a:ext>
+                      </a:extLst>
+                    </a:blip>
+                    <a:srcRect/>
+                    <a:stretch>
+                      <a:fillRect/>
+                    </a:stretch>
+                  </pic:blipFill>
+                  <pic:spPr bwMode="auto">
+                    <a:xfrm>
+                      <a:off x="0" y="0"/>
+                      <a:ext cx="8411796" cy="4142810"/>
+                    </a:xfrm>
+                    <a:prstGeom prst="rect">
+                      <a:avLst/>
+                    </a:prstGeom>
+                    <a:noFill/>
+                    <a:ln>
+                      <a:noFill/>
+                    </a:ln>
+                  </pic:spPr>
+                </pic:pic>
+              </a:graphicData>
+            </a:graphic>
+          </wp:inline>
+        </w:drawing>
+      </w:r>
+      <w:r>
+        <w:rPr>
+          <w:noProof/>
+        </w:rPr>
+        <w:lastRenderedPageBreak/>
+        <w:drawing>
+          <wp:inline distT="0" distB="0" distL="0" distR="0" wp14:anchorId="1D23A0EC" wp14:editId="0D33759E">
+            <wp:extent cx="8396578" cy="4023360"/>
+            <wp:effectExtent l="0" t="0" r="5080" b="0"/>
+            <wp:docPr id="31" name="Picture 31"/>
+            <wp:cNvGraphicFramePr>
+              <a:graphicFrameLocks xmlns:a="http://schemas.openxmlformats.org/drawingml/2006/main" noChangeAspect="1"/>
+            </wp:cNvGraphicFramePr>
+            <a:graphic xmlns:a="http://schemas.openxmlformats.org/drawingml/2006/main">
+              <a:graphicData uri="http://schemas.openxmlformats.org/drawingml/2006/picture">
+                <pic:pic xmlns:pic="http://schemas.openxmlformats.org/drawingml/2006/picture">
+                  <pic:nvPicPr>
+                    <pic:cNvPr id="0" name="Picture 27"/>
+                    <pic:cNvPicPr>
+                      <a:picLocks noChangeAspect="1" noChangeArrowheads="1"/>
+                    </pic:cNvPicPr>
+                  </pic:nvPicPr>
+                  <pic:blipFill>
+                    <a:blip r:embed="rId20">
+                      <a:extLst>
+                        <a:ext uri="{28A0092B-C50C-407E-A947-70E740481C1C}">
+                          <a14:useLocalDpi xmlns:a14="http://schemas.microsoft.com/office/drawing/2010/main" val="0"/>
+                        </a:ext>
+                      </a:extLst>
+                    </a:blip>
+                    <a:srcRect/>
+                    <a:stretch>
+                      <a:fillRect/>
+                    </a:stretch>
+                  </pic:blipFill>
+                  <pic:spPr bwMode="auto">
+                    <a:xfrm>
+                      <a:off x="0" y="0"/>
+                      <a:ext cx="8401432" cy="4025686"/>
+                    </a:xfrm>
+                    <a:prstGeom prst="rect">
+                      <a:avLst/>
+                    </a:prstGeom>
+                    <a:noFill/>
+                    <a:ln>
+                      <a:noFill/>
+                    </a:ln>
+                  </pic:spPr>
+                </pic:pic>
+              </a:graphicData>
+            </a:graphic>
+          </wp:inline>
+        </w:drawing>
+      </w:r>
+      <w:r>
+        <w:rPr>
+          <w:noProof/>
+        </w:rPr>
+        <w:lastRenderedPageBreak/>
+        <w:drawing>
+          <wp:inline distT="0" distB="0" distL="0" distR="0" wp14:anchorId="3ABEBC59" wp14:editId="3E6D55EF">
+            <wp:extent cx="8391819" cy="4122420"/>
+            <wp:effectExtent l="0" t="0" r="9525" b="0"/>
+            <wp:docPr id="32" name="Picture 32"/>
+            <wp:cNvGraphicFramePr>
+              <a:graphicFrameLocks xmlns:a="http://schemas.openxmlformats.org/drawingml/2006/main" noChangeAspect="1"/>
+            </wp:cNvGraphicFramePr>
+            <a:graphic xmlns:a="http://schemas.openxmlformats.org/drawingml/2006/main">
+              <a:graphicData uri="http://schemas.openxmlformats.org/drawingml/2006/picture">
+                <pic:pic xmlns:pic="http://schemas.openxmlformats.org/drawingml/2006/picture">
+                  <pic:nvPicPr>
+                    <pic:cNvPr id="0" name="Picture 28"/>
+                    <pic:cNvPicPr>
+                      <a:picLocks noChangeAspect="1" noChangeArrowheads="1"/>
+                    </pic:cNvPicPr>
+                  </pic:nvPicPr>
+                  <pic:blipFill>
+                    <a:blip r:embed="rId21">
+                      <a:extLst>
+                        <a:ext uri="{28A0092B-C50C-407E-A947-70E740481C1C}">
+                          <a14:useLocalDpi xmlns:a14="http://schemas.microsoft.com/office/drawing/2010/main" val="0"/>
+                        </a:ext>
+                      </a:extLst>
+                    </a:blip>
+                    <a:srcRect/>
+                    <a:stretch>
+                      <a:fillRect/>
+                    </a:stretch>
+                  </pic:blipFill>
+                  <pic:spPr bwMode="auto">
+                    <a:xfrm>
+                      <a:off x="0" y="0"/>
+                      <a:ext cx="8400672" cy="4126769"/>
+                    </a:xfrm>
+                    <a:prstGeom prst="rect">
+                      <a:avLst/>
+                    </a:prstGeom>
+                    <a:noFill/>
+                    <a:ln>
+                      <a:noFill/>
+                    </a:ln>
+                  </pic:spPr>
+                </pic:pic>
+              </a:graphicData>
+            </a:graphic>
+          </wp:inline>
+        </w:drawing>
+      </w:r>
+      <w:r>
+        <w:rPr>
+          <w:noProof/>
+        </w:rPr>
+        <w:lastRenderedPageBreak/>
+        <w:drawing>
+          <wp:inline distT="0" distB="0" distL="0" distR="0" wp14:anchorId="700C1BBE" wp14:editId="22651C09">
+            <wp:extent cx="8386081" cy="4130040"/>
+            <wp:effectExtent l="0" t="0" r="0" b="3810"/>
+            <wp:docPr id="33" name="Picture 33"/>
+            <wp:cNvGraphicFramePr>
+              <a:graphicFrameLocks xmlns:a="http://schemas.openxmlformats.org/drawingml/2006/main" noChangeAspect="1"/>
+            </wp:cNvGraphicFramePr>
+            <a:graphic xmlns:a="http://schemas.openxmlformats.org/drawingml/2006/main">
+              <a:graphicData uri="http://schemas.openxmlformats.org/drawingml/2006/picture">
+                <pic:pic xmlns:pic="http://schemas.openxmlformats.org/drawingml/2006/picture">
+                  <pic:nvPicPr>
+                    <pic:cNvPr id="0" name="Picture 29"/>
+                    <pic:cNvPicPr>
+                      <a:picLocks noChangeAspect="1" noChangeArrowheads="1"/>
+                    </pic:cNvPicPr>
+                  </pic:nvPicPr>
+                  <pic:blipFill>
+                    <a:blip r:embed="rId22">
+                      <a:extLst>
+                        <a:ext uri="{28A0092B-C50C-407E-A947-70E740481C1C}">
+                          <a14:useLocalDpi xmlns:a14="http://schemas.microsoft.com/office/drawing/2010/main" val="0"/>
+                        </a:ext>
+                      </a:extLst>
+                    </a:blip>
+                    <a:srcRect/>
+                    <a:stretch>
+                      <a:fillRect/>
+                    </a:stretch>
+                  </pic:blipFill>
+                  <pic:spPr bwMode="auto">
+                    <a:xfrm>
+                      <a:off x="0" y="0"/>
+                      <a:ext cx="8394917" cy="4134392"/>
+                    </a:xfrm>
+                    <a:prstGeom prst="rect">
+                      <a:avLst/>
+                    </a:prstGeom>
+                    <a:noFill/>
+                    <a:ln>
+                      <a:noFill/>
+                    </a:ln>
+                  </pic:spPr>
+                </pic:pic>
+              </a:graphicData>
+            </a:graphic>
+          </wp:inline>
+        </w:drawing>
+      </w:r>
+      <w:r>
+        <w:rPr>
+          <w:noProof/>
+        </w:rPr>
+        <w:lastRenderedPageBreak/>
+        <w:drawing>
+          <wp:inline distT="0" distB="0" distL="0" distR="0" wp14:anchorId="6F97BABB" wp14:editId="68E1831E">
+            <wp:extent cx="8428990" cy="4221520"/>
+            <wp:effectExtent l="0" t="0" r="0" b="7620"/>
+            <wp:docPr id="34" name="Picture 34"/>
+            <wp:cNvGraphicFramePr>
+              <a:graphicFrameLocks xmlns:a="http://schemas.openxmlformats.org/drawingml/2006/main" noChangeAspect="1"/>
+            </wp:cNvGraphicFramePr>
+            <a:graphic xmlns:a="http://schemas.openxmlformats.org/drawingml/2006/main">
+              <a:graphicData uri="http://schemas.openxmlformats.org/drawingml/2006/picture">
+                <pic:pic xmlns:pic="http://schemas.openxmlformats.org/drawingml/2006/picture">
+                  <pic:nvPicPr>
+                    <pic:cNvPr id="0" name="Picture 30"/>
+                    <pic:cNvPicPr>
+                      <a:picLocks noChangeAspect="1" noChangeArrowheads="1"/>
+                    </pic:cNvPicPr>
+                  </pic:nvPicPr>
+                  <pic:blipFill>
+                    <a:blip r:embed="rId23">
+                      <a:extLst>
+                        <a:ext uri="{28A0092B-C50C-407E-A947-70E740481C1C}">
+                          <a14:useLocalDpi xmlns:a14="http://schemas.microsoft.com/office/drawing/2010/main" val="0"/>
+                        </a:ext>
+                      </a:extLst>
+                    </a:blip>
+                    <a:srcRect/>
+                    <a:stretch>
+                      <a:fillRect/>
+                    </a:stretch>
+                  </pic:blipFill>
+                  <pic:spPr bwMode="auto">
+                    <a:xfrm>
+                      <a:off x="0" y="0"/>
+                      <a:ext cx="8444448" cy="4229262"/>
+                    </a:xfrm>
+                    <a:prstGeom prst="rect">
+                      <a:avLst/>
+                    </a:prstGeom>
+                    <a:noFill/>
+                    <a:ln>
+                      <a:noFill/>
+                    </a:ln>
+                  </pic:spPr>
+                </pic:pic>
+              </a:graphicData>
+            </a:graphic>
+          </wp:inline>
+        </w:drawing>
+      </w:r>
+    </w:p>
+    <w:p>
+      <w:pPr>
+        <w:jc w:val="both"/>
+        <w:rPr>
+          <w:b/>
+          <w:bCs/>
+        </w:rPr>
+      </w:pPr>
+    </w:p>
+    <w:p>
+      <w:pPr>
+        <w:jc w:val="both"/>
+        <w:rPr>
+          <w:b/>
+          <w:bCs/>
+        </w:rPr>
+      </w:pPr>
+    </w:p>
+    <w:p>
+      <w:pPr>
+        <w:jc w:val="both"/>
+        <w:rPr>
+          <w:b/>
+          <w:bCs/>
+        </w:rPr>
+      </w:pPr>
+    </w:p>
+    <w:p>
+      <w:pPr>
+        <w:jc w:val="both"/>
+        <w:rPr>
+          <w:b/>
+          <w:bCs/>
+        </w:rPr>
+      </w:pPr>
+    </w:p>
+    <w:p>
+      <w:pPr>
+        <w:jc w:val="both"/>
+        <w:rPr>
+          <w:b/>
+          <w:bCs/>
+        </w:rPr>
+      </w:pPr>
+    </w:p>
+    <w:p>
+      <w:pPr>
+        <w:jc w:val="both"/>
+        <w:rPr>
+          <w:b/>
+          <w:bCs/>
+        </w:rPr>
+      </w:pPr>
+    </w:p>
+    <w:p>
+      <w:pPr>
+        <w:jc w:val="both"/>
+        <w:rPr>
+          <w:b/>
+          <w:bCs/>
+        </w:rPr>
+      </w:pPr>
+    </w:p>
+    <w:p>
+      <w:pPr>
+        <w:jc w:val="both"/>
+        <w:rPr>
+          <w:b/>
+          <w:bCs/>
+        </w:rPr>
+      </w:pPr>
+    </w:p>
+    <w:p>
+      <w:pPr>
+        <w:ind w:left="720"/>
+        <w:rPr>
+          <w:b/>
+          <w:bCs/>
+        </w:rPr>
+      </w:pPr>
+      <w:r>
+        <w:rPr>
+          <w:b/>
+          <w:bCs/>
+          <w:sz w:val="44"/>
+          <w:szCs w:val="44"/>
+        </w:rPr>
+        <w:lastRenderedPageBreak/>
+        <w:t>Test Run #</w:t>
+      </w:r>
+      <w:r>
+        <w:rPr>
+          <w:b/>
+          <w:bCs/>
+          <w:sz w:val="44"/>
+          <w:szCs w:val="44"/>
+        </w:rPr>
+        <w:t>3</w:t>
+      </w:r>
+      <w:r>
+        <w:rPr>
+          <w:b/>
+          <w:bCs/>
+          <w:noProof/>
+        </w:rPr>
+        <w:drawing>
+          <wp:inline distT="0" distB="0" distL="0" distR="0" wp14:anchorId="274233D1" wp14:editId="4BAA5005">
+            <wp:extent cx="8656320" cy="4219957"/>
+            <wp:effectExtent l="0" t="0" r="0" b="9525"/>
+            <wp:docPr id="40" name="Picture 40"/>
+            <wp:cNvGraphicFramePr>
+              <a:graphicFrameLocks xmlns:a="http://schemas.openxmlformats.org/drawingml/2006/main" noChangeAspect="1"/>
+            </wp:cNvGraphicFramePr>
+            <a:graphic xmlns:a="http://schemas.openxmlformats.org/drawingml/2006/main">
+              <a:graphicData uri="http://schemas.openxmlformats.org/drawingml/2006/picture">
+                <pic:pic xmlns:pic="http://schemas.openxmlformats.org/drawingml/2006/picture">
+                  <pic:nvPicPr>
+                    <pic:cNvPr id="0" name="Picture 56"/>
+                    <pic:cNvPicPr>
+                      <a:picLocks noChangeAspect="1" noChangeArrowheads="1"/>
+                    </pic:cNvPicPr>
+                  </pic:nvPicPr>
+                  <pic:blipFill>
+                    <a:blip r:embed="rId24">
+                      <a:extLst>
+                        <a:ext uri="{28A0092B-C50C-407E-A947-70E740481C1C}">
+                          <a14:useLocalDpi xmlns:a14="http://schemas.microsoft.com/office/drawing/2010/main" val="0"/>
+                        </a:ext>
+                      </a:extLst>
+                    </a:blip>
+                    <a:srcRect/>
+                    <a:stretch>
+                      <a:fillRect/>
+                    </a:stretch>
+                  </pic:blipFill>
+                  <pic:spPr bwMode="auto">
+                    <a:xfrm>
+                      <a:off x="0" y="0"/>
+                      <a:ext cx="8663242" cy="4223331"/>
+                    </a:xfrm>
+                    <a:prstGeom prst="rect">
+                      <a:avLst/>
+                    </a:prstGeom>
+                    <a:noFill/>
+                    <a:ln>
+                      <a:noFill/>
+                    </a:ln>
+                  </pic:spPr>
+                </pic:pic>
+              </a:graphicData>
+            </a:graphic>
+          </wp:inline>
+        </w:drawing>
+      </w:r>
+      <w:r>
+        <w:rPr>
+          <w:b/>
+          <w:bCs/>
+          <w:noProof/>
+        </w:rPr>
+        <w:lastRenderedPageBreak/>
+        <w:drawing>
+          <wp:inline distT="0" distB="0" distL="0" distR="0" wp14:anchorId="5F0D0DB5" wp14:editId="2487A454">
+            <wp:extent cx="8656320" cy="4162247"/>
+            <wp:effectExtent l="0" t="0" r="0" b="0"/>
+            <wp:docPr id="41" name="Picture 41"/>
+            <wp:cNvGraphicFramePr>
+              <a:graphicFrameLocks xmlns:a="http://schemas.openxmlformats.org/drawingml/2006/main" noChangeAspect="1"/>
+            </wp:cNvGraphicFramePr>
+            <a:graphic xmlns:a="http://schemas.openxmlformats.org/drawingml/2006/main">
+              <a:graphicData uri="http://schemas.openxmlformats.org/drawingml/2006/picture">
+                <pic:pic xmlns:pic="http://schemas.openxmlformats.org/drawingml/2006/picture">
+                  <pic:nvPicPr>
+                    <pic:cNvPr id="0" name="Picture 57"/>
+                    <pic:cNvPicPr>
+                      <a:picLocks noChangeAspect="1" noChangeArrowheads="1"/>
+                    </pic:cNvPicPr>
+                  </pic:nvPicPr>
+                  <pic:blipFill>
+                    <a:blip r:embed="rId25">
+                      <a:extLst>
+                        <a:ext uri="{28A0092B-C50C-407E-A947-70E740481C1C}">
+                          <a14:useLocalDpi xmlns:a14="http://schemas.microsoft.com/office/drawing/2010/main" val="0"/>
+                        </a:ext>
+                      </a:extLst>
+                    </a:blip>
+                    <a:srcRect/>
+                    <a:stretch>
+                      <a:fillRect/>
+                    </a:stretch>
+                  </pic:blipFill>
+                  <pic:spPr bwMode="auto">
+                    <a:xfrm>
+                      <a:off x="0" y="0"/>
+                      <a:ext cx="8666533" cy="4167158"/>
+                    </a:xfrm>
+                    <a:prstGeom prst="rect">
+                      <a:avLst/>
+                    </a:prstGeom>
+                    <a:noFill/>
+                    <a:ln>
+                      <a:noFill/>
+                    </a:ln>
+                  </pic:spPr>
+                </pic:pic>
+              </a:graphicData>
+            </a:graphic>
+          </wp:inline>
+        </w:drawing>
+      </w:r>
+      <w:r>
+        <w:rPr>
+          <w:b/>
+          <w:bCs/>
+          <w:noProof/>
+        </w:rPr>
+        <w:lastRenderedPageBreak/>
+        <w:drawing>
+          <wp:inline distT="0" distB="0" distL="0" distR="0" wp14:anchorId="312FD10E" wp14:editId="5BF669AD">
+            <wp:extent cx="8646661" cy="4236720"/>
+            <wp:effectExtent l="0" t="0" r="2540" b="0"/>
+            <wp:docPr id="42" name="Picture 42"/>
+            <wp:cNvGraphicFramePr>
+              <a:graphicFrameLocks xmlns:a="http://schemas.openxmlformats.org/drawingml/2006/main" noChangeAspect="1"/>
+            </wp:cNvGraphicFramePr>
+            <a:graphic xmlns:a="http://schemas.openxmlformats.org/drawingml/2006/main">
+              <a:graphicData uri="http://schemas.openxmlformats.org/drawingml/2006/picture">
+                <pic:pic xmlns:pic="http://schemas.openxmlformats.org/drawingml/2006/picture">
+                  <pic:nvPicPr>
+                    <pic:cNvPr id="0" name="Picture 58"/>
+                    <pic:cNvPicPr>
+                      <a:picLocks noChangeAspect="1" noChangeArrowheads="1"/>
+                    </pic:cNvPicPr>
+                  </pic:nvPicPr>
+                  <pic:blipFill>
+                    <a:blip r:embed="rId26">
+                      <a:extLst>
+                        <a:ext uri="{28A0092B-C50C-407E-A947-70E740481C1C}">
+                          <a14:useLocalDpi xmlns:a14="http://schemas.microsoft.com/office/drawing/2010/main" val="0"/>
+                        </a:ext>
+                      </a:extLst>
+                    </a:blip>
+                    <a:srcRect/>
+                    <a:stretch>
+                      <a:fillRect/>
+                    </a:stretch>
+                  </pic:blipFill>
+                  <pic:spPr bwMode="auto">
+                    <a:xfrm>
+                      <a:off x="0" y="0"/>
+                      <a:ext cx="8656454" cy="4241518"/>
+                    </a:xfrm>
+                    <a:prstGeom prst="rect">
+                      <a:avLst/>
+                    </a:prstGeom>
+                    <a:noFill/>
+                    <a:ln>
+                      <a:noFill/>
+                    </a:ln>
+                  </pic:spPr>
+                </pic:pic>
+              </a:graphicData>
+            </a:graphic>
+          </wp:inline>
+        </w:drawing>
+      </w:r>
+      <w:r>
+        <w:rPr>
+          <w:b/>
+          <w:bCs/>
+          <w:noProof/>
+        </w:rPr>
+        <w:lastRenderedPageBreak/>
+        <w:drawing>
+          <wp:inline distT="0" distB="0" distL="0" distR="0" wp14:anchorId="78BEA25E" wp14:editId="56616C01">
+            <wp:extent cx="8641080" cy="4280902"/>
+            <wp:effectExtent l="0" t="0" r="7620" b="5715"/>
+            <wp:docPr id="43" name="Picture 43"/>
+            <wp:cNvGraphicFramePr>
+              <a:graphicFrameLocks xmlns:a="http://schemas.openxmlformats.org/drawingml/2006/main" noChangeAspect="1"/>
+            </wp:cNvGraphicFramePr>
+            <a:graphic xmlns:a="http://schemas.openxmlformats.org/drawingml/2006/main">
+              <a:graphicData uri="http://schemas.openxmlformats.org/drawingml/2006/picture">
+                <pic:pic xmlns:pic="http://schemas.openxmlformats.org/drawingml/2006/picture">
+                  <pic:nvPicPr>
+                    <pic:cNvPr id="0" name="Picture 59"/>
+                    <pic:cNvPicPr>
+                      <a:picLocks noChangeAspect="1" noChangeArrowheads="1"/>
+                    </pic:cNvPicPr>
+                  </pic:nvPicPr>
+                  <pic:blipFill>
+                    <a:blip r:embed="rId27">
+                      <a:extLst>
+                        <a:ext uri="{28A0092B-C50C-407E-A947-70E740481C1C}">
+                          <a14:useLocalDpi xmlns:a14="http://schemas.microsoft.com/office/drawing/2010/main" val="0"/>
+                        </a:ext>
+                      </a:extLst>
+                    </a:blip>
+                    <a:srcRect/>
+                    <a:stretch>
+                      <a:fillRect/>
+                    </a:stretch>
+                  </pic:blipFill>
+                  <pic:spPr bwMode="auto">
+                    <a:xfrm>
+                      <a:off x="0" y="0"/>
+                      <a:ext cx="8652492" cy="4286555"/>
+                    </a:xfrm>
+                    <a:prstGeom prst="rect">
+                      <a:avLst/>
+                    </a:prstGeom>
+                    <a:noFill/>
+                    <a:ln>
+                      <a:noFill/>
+                    </a:ln>
+                  </pic:spPr>
+                </pic:pic>
+              </a:graphicData>
+            </a:graphic>
+          </wp:inline>
+        </w:drawing>
+      </w:r>
+      <w:r>
+        <w:rPr>
+          <w:b/>
+          <w:bCs/>
+          <w:noProof/>
+        </w:rPr>
+        <w:lastRenderedPageBreak/>
+        <w:drawing>
+          <wp:inline distT="0" distB="0" distL="0" distR="0" wp14:anchorId="4030E611" wp14:editId="5007BA4D">
+            <wp:extent cx="8641080" cy="4280902"/>
+            <wp:effectExtent l="0" t="0" r="7620" b="5715"/>
+            <wp:docPr id="44" name="Picture 44"/>
+            <wp:cNvGraphicFramePr>
+              <a:graphicFrameLocks xmlns:a="http://schemas.openxmlformats.org/drawingml/2006/main" noChangeAspect="1"/>
+            </wp:cNvGraphicFramePr>
+            <a:graphic xmlns:a="http://schemas.openxmlformats.org/drawingml/2006/main">
+              <a:graphicData uri="http://schemas.openxmlformats.org/drawingml/2006/picture">
+                <pic:pic xmlns:pic="http://schemas.openxmlformats.org/drawingml/2006/picture">
+                  <pic:nvPicPr>
+                    <pic:cNvPr id="0" name="Picture 60"/>
+                    <pic:cNvPicPr>
+                      <a:picLocks noChangeAspect="1" noChangeArrowheads="1"/>
+                    </pic:cNvPicPr>
+                  </pic:nvPicPr>
+                  <pic:blipFill>
+                    <a:blip r:embed="rId28">
+                      <a:extLst>
+                        <a:ext uri="{28A0092B-C50C-407E-A947-70E740481C1C}">
+                          <a14:useLocalDpi xmlns:a14="http://schemas.microsoft.com/office/drawing/2010/main" val="0"/>
+                        </a:ext>
+                      </a:extLst>
+                    </a:blip>
+                    <a:srcRect/>
+                    <a:stretch>
+                      <a:fillRect/>
+                    </a:stretch>
+                  </pic:blipFill>
+                  <pic:spPr bwMode="auto">
+                    <a:xfrm>
+                      <a:off x="0" y="0"/>
+                      <a:ext cx="8652758" cy="4286687"/>
+                    </a:xfrm>
+                    <a:prstGeom prst="rect">
+                      <a:avLst/>
+                    </a:prstGeom>
+                    <a:noFill/>
+                    <a:ln>
+                      <a:noFill/>
+                    </a:ln>
+                  </pic:spPr>
+                </pic:pic>
+              </a:graphicData>
+            </a:graphic>
+          </wp:inline>
+        </w:drawing>
+      </w:r>
+    </w:p>
+    <w:p>
+      <w:pPr>
+        <w:ind w:left="720"/>
+        <w:jc w:val="both"/>
+        <w:rPr>
+          <w:b/>
+          <w:bCs/>
+        </w:rPr>
+      </w:pPr>
     </w:p>
     <w:p>
       <w:pPr>
@@ -1241,11 +2205,43 @@
         <w:pStyle w:val="ListParagraph"/>
       </w:pPr>
       <w:r>
-        <w:t>The test was run 3 times. The result was received by comparing test results, it shows that the capacity of a "Blog" is 80 users</w:t>
+        <w:t xml:space="preserve">The result was received by comparing of test results, which are shown on the graphics and table value (view above). </w:t>
+      </w:r>
+    </w:p>
+    <w:p>
+      <w:pPr>
+        <w:pStyle w:val="ListParagraph"/>
+      </w:pPr>
+      <w:r>
+        <w:t xml:space="preserve">The 5XX – errors were not found. </w:t>
+      </w:r>
+    </w:p>
+    <w:p>
+      <w:pPr>
+        <w:pStyle w:val="ListParagraph"/>
+      </w:pPr>
+      <w:r>
+        <w:t>The 404 - errors are approximately 1-2%.</w:t>
+      </w:r>
+    </w:p>
+    <w:p>
+      <w:pPr>
+        <w:pStyle w:val="ListParagraph"/>
+      </w:pPr>
+      <w:r>
+        <w:t xml:space="preserve">The main error was “Non-HTTP response code: </w:t>
+      </w:r>
+      <w:proofErr w:type="spellStart"/>
+      <w:r>
+        <w:t>java.net.SocketTimeoutException</w:t>
+      </w:r>
+      <w:proofErr w:type="spellEnd"/>
+      <w:r>
+        <w:t>/Non HTTP response message: Read timed out” which down the user's possibility of sending the new requests on the server. After saturation point, the number of errors was grown, and the CPU has been risen to 100% as a consequence response time from the server was growing up too that exceeding 60 seconds.</w:t>
       </w:r>
     </w:p>
     <w:sectPr>
-      <w:footerReference w:type="default" r:id="rId16"/>
+      <w:footerReference w:type="default" r:id="rId29"/>
       <w:pgSz w:w="15840" w:h="12240" w:orient="landscape" w:code="1"/>
       <w:pgMar w:top="720" w:right="720" w:bottom="720" w:left="720" w:header="720" w:footer="720" w:gutter="0"/>
       <w:cols w:space="720"/>
@@ -1836,6 +2832,119 @@
     </w:lvl>
   </w:abstractNum>
   <w:abstractNum w:abstractNumId="5" w15:restartNumberingAfterBreak="0">
+    <w:nsid w:val="2E775913"/>
+    <w:multiLevelType w:val="hybridMultilevel"/>
+    <w:tmpl w:val="F28816E0"/>
+    <w:lvl w:ilvl="0" w:tplc="08090001">
+      <w:start w:val="1"/>
+      <w:numFmt w:val="bullet"/>
+      <w:lvlText w:val=""/>
+      <w:lvlJc w:val="left"/>
+      <w:pPr>
+        <w:ind w:left="1440" w:hanging="360"/>
+      </w:pPr>
+      <w:rPr>
+        <w:rFonts w:ascii="Symbol" w:hAnsi="Symbol" w:hint="default"/>
+      </w:rPr>
+    </w:lvl>
+    <w:lvl w:ilvl="1" w:tplc="08090003" w:tentative="1">
+      <w:start w:val="1"/>
+      <w:numFmt w:val="bullet"/>
+      <w:lvlText w:val="o"/>
+      <w:lvlJc w:val="left"/>
+      <w:pPr>
+        <w:ind w:left="2160" w:hanging="360"/>
+      </w:pPr>
+      <w:rPr>
+        <w:rFonts w:ascii="Courier New" w:hAnsi="Courier New" w:cs="Courier New" w:hint="default"/>
+      </w:rPr>
+    </w:lvl>
+    <w:lvl w:ilvl="2" w:tplc="08090005" w:tentative="1">
+      <w:start w:val="1"/>
+      <w:numFmt w:val="bullet"/>
+      <w:lvlText w:val=""/>
+      <w:lvlJc w:val="left"/>
+      <w:pPr>
+        <w:ind w:left="2880" w:hanging="360"/>
+      </w:pPr>
+      <w:rPr>
+        <w:rFonts w:ascii="Wingdings" w:hAnsi="Wingdings" w:hint="default"/>
+      </w:rPr>
+    </w:lvl>
+    <w:lvl w:ilvl="3" w:tplc="08090001" w:tentative="1">
+      <w:start w:val="1"/>
+      <w:numFmt w:val="bullet"/>
+      <w:lvlText w:val=""/>
+      <w:lvlJc w:val="left"/>
+      <w:pPr>
+        <w:ind w:left="3600" w:hanging="360"/>
+      </w:pPr>
+      <w:rPr>
+        <w:rFonts w:ascii="Symbol" w:hAnsi="Symbol" w:hint="default"/>
+      </w:rPr>
+    </w:lvl>
+    <w:lvl w:ilvl="4" w:tplc="08090003" w:tentative="1">
+      <w:start w:val="1"/>
+      <w:numFmt w:val="bullet"/>
+      <w:lvlText w:val="o"/>
+      <w:lvlJc w:val="left"/>
+      <w:pPr>
+        <w:ind w:left="4320" w:hanging="360"/>
+      </w:pPr>
+      <w:rPr>
+        <w:rFonts w:ascii="Courier New" w:hAnsi="Courier New" w:cs="Courier New" w:hint="default"/>
+      </w:rPr>
+    </w:lvl>
+    <w:lvl w:ilvl="5" w:tplc="08090005" w:tentative="1">
+      <w:start w:val="1"/>
+      <w:numFmt w:val="bullet"/>
+      <w:lvlText w:val=""/>
+      <w:lvlJc w:val="left"/>
+      <w:pPr>
+        <w:ind w:left="5040" w:hanging="360"/>
+      </w:pPr>
+      <w:rPr>
+        <w:rFonts w:ascii="Wingdings" w:hAnsi="Wingdings" w:hint="default"/>
+      </w:rPr>
+    </w:lvl>
+    <w:lvl w:ilvl="6" w:tplc="08090001" w:tentative="1">
+      <w:start w:val="1"/>
+      <w:numFmt w:val="bullet"/>
+      <w:lvlText w:val=""/>
+      <w:lvlJc w:val="left"/>
+      <w:pPr>
+        <w:ind w:left="5760" w:hanging="360"/>
+      </w:pPr>
+      <w:rPr>
+        <w:rFonts w:ascii="Symbol" w:hAnsi="Symbol" w:hint="default"/>
+      </w:rPr>
+    </w:lvl>
+    <w:lvl w:ilvl="7" w:tplc="08090003" w:tentative="1">
+      <w:start w:val="1"/>
+      <w:numFmt w:val="bullet"/>
+      <w:lvlText w:val="o"/>
+      <w:lvlJc w:val="left"/>
+      <w:pPr>
+        <w:ind w:left="6480" w:hanging="360"/>
+      </w:pPr>
+      <w:rPr>
+        <w:rFonts w:ascii="Courier New" w:hAnsi="Courier New" w:cs="Courier New" w:hint="default"/>
+      </w:rPr>
+    </w:lvl>
+    <w:lvl w:ilvl="8" w:tplc="08090005" w:tentative="1">
+      <w:start w:val="1"/>
+      <w:numFmt w:val="bullet"/>
+      <w:lvlText w:val=""/>
+      <w:lvlJc w:val="left"/>
+      <w:pPr>
+        <w:ind w:left="7200" w:hanging="360"/>
+      </w:pPr>
+      <w:rPr>
+        <w:rFonts w:ascii="Wingdings" w:hAnsi="Wingdings" w:hint="default"/>
+      </w:rPr>
+    </w:lvl>
+  </w:abstractNum>
+  <w:abstractNum w:abstractNumId="6" w15:restartNumberingAfterBreak="0">
     <w:nsid w:val="53620EAD"/>
     <w:multiLevelType w:val="hybridMultilevel"/>
     <w:tmpl w:val="3A96F9F0"/>
@@ -1924,7 +3033,120 @@
       </w:pPr>
     </w:lvl>
   </w:abstractNum>
-  <w:abstractNum w:abstractNumId="6" w15:restartNumberingAfterBreak="0">
+  <w:abstractNum w:abstractNumId="7" w15:restartNumberingAfterBreak="0">
+    <w:nsid w:val="638F3BF6"/>
+    <w:multiLevelType w:val="hybridMultilevel"/>
+    <w:tmpl w:val="0AEAFAFE"/>
+    <w:lvl w:ilvl="0" w:tplc="08090001">
+      <w:start w:val="1"/>
+      <w:numFmt w:val="bullet"/>
+      <w:lvlText w:val=""/>
+      <w:lvlJc w:val="left"/>
+      <w:pPr>
+        <w:ind w:left="1440" w:hanging="360"/>
+      </w:pPr>
+      <w:rPr>
+        <w:rFonts w:ascii="Symbol" w:hAnsi="Symbol" w:hint="default"/>
+      </w:rPr>
+    </w:lvl>
+    <w:lvl w:ilvl="1" w:tplc="08090003" w:tentative="1">
+      <w:start w:val="1"/>
+      <w:numFmt w:val="bullet"/>
+      <w:lvlText w:val="o"/>
+      <w:lvlJc w:val="left"/>
+      <w:pPr>
+        <w:ind w:left="2160" w:hanging="360"/>
+      </w:pPr>
+      <w:rPr>
+        <w:rFonts w:ascii="Courier New" w:hAnsi="Courier New" w:cs="Courier New" w:hint="default"/>
+      </w:rPr>
+    </w:lvl>
+    <w:lvl w:ilvl="2" w:tplc="08090005" w:tentative="1">
+      <w:start w:val="1"/>
+      <w:numFmt w:val="bullet"/>
+      <w:lvlText w:val=""/>
+      <w:lvlJc w:val="left"/>
+      <w:pPr>
+        <w:ind w:left="2880" w:hanging="360"/>
+      </w:pPr>
+      <w:rPr>
+        <w:rFonts w:ascii="Wingdings" w:hAnsi="Wingdings" w:hint="default"/>
+      </w:rPr>
+    </w:lvl>
+    <w:lvl w:ilvl="3" w:tplc="08090001" w:tentative="1">
+      <w:start w:val="1"/>
+      <w:numFmt w:val="bullet"/>
+      <w:lvlText w:val=""/>
+      <w:lvlJc w:val="left"/>
+      <w:pPr>
+        <w:ind w:left="3600" w:hanging="360"/>
+      </w:pPr>
+      <w:rPr>
+        <w:rFonts w:ascii="Symbol" w:hAnsi="Symbol" w:hint="default"/>
+      </w:rPr>
+    </w:lvl>
+    <w:lvl w:ilvl="4" w:tplc="08090003" w:tentative="1">
+      <w:start w:val="1"/>
+      <w:numFmt w:val="bullet"/>
+      <w:lvlText w:val="o"/>
+      <w:lvlJc w:val="left"/>
+      <w:pPr>
+        <w:ind w:left="4320" w:hanging="360"/>
+      </w:pPr>
+      <w:rPr>
+        <w:rFonts w:ascii="Courier New" w:hAnsi="Courier New" w:cs="Courier New" w:hint="default"/>
+      </w:rPr>
+    </w:lvl>
+    <w:lvl w:ilvl="5" w:tplc="08090005" w:tentative="1">
+      <w:start w:val="1"/>
+      <w:numFmt w:val="bullet"/>
+      <w:lvlText w:val=""/>
+      <w:lvlJc w:val="left"/>
+      <w:pPr>
+        <w:ind w:left="5040" w:hanging="360"/>
+      </w:pPr>
+      <w:rPr>
+        <w:rFonts w:ascii="Wingdings" w:hAnsi="Wingdings" w:hint="default"/>
+      </w:rPr>
+    </w:lvl>
+    <w:lvl w:ilvl="6" w:tplc="08090001" w:tentative="1">
+      <w:start w:val="1"/>
+      <w:numFmt w:val="bullet"/>
+      <w:lvlText w:val=""/>
+      <w:lvlJc w:val="left"/>
+      <w:pPr>
+        <w:ind w:left="5760" w:hanging="360"/>
+      </w:pPr>
+      <w:rPr>
+        <w:rFonts w:ascii="Symbol" w:hAnsi="Symbol" w:hint="default"/>
+      </w:rPr>
+    </w:lvl>
+    <w:lvl w:ilvl="7" w:tplc="08090003" w:tentative="1">
+      <w:start w:val="1"/>
+      <w:numFmt w:val="bullet"/>
+      <w:lvlText w:val="o"/>
+      <w:lvlJc w:val="left"/>
+      <w:pPr>
+        <w:ind w:left="6480" w:hanging="360"/>
+      </w:pPr>
+      <w:rPr>
+        <w:rFonts w:ascii="Courier New" w:hAnsi="Courier New" w:cs="Courier New" w:hint="default"/>
+      </w:rPr>
+    </w:lvl>
+    <w:lvl w:ilvl="8" w:tplc="08090005" w:tentative="1">
+      <w:start w:val="1"/>
+      <w:numFmt w:val="bullet"/>
+      <w:lvlText w:val=""/>
+      <w:lvlJc w:val="left"/>
+      <w:pPr>
+        <w:ind w:left="7200" w:hanging="360"/>
+      </w:pPr>
+      <w:rPr>
+        <w:rFonts w:ascii="Wingdings" w:hAnsi="Wingdings" w:hint="default"/>
+      </w:rPr>
+    </w:lvl>
+  </w:abstractNum>
+  <w:abstractNum w:abstractNumId="8" w15:restartNumberingAfterBreak="0">
     <w:nsid w:val="76CF40DA"/>
     <w:multiLevelType w:val="hybridMultilevel"/>
     <w:tmpl w:val="6CA2FEA4"/>
@@ -2013,7 +3235,7 @@
       </w:pPr>
     </w:lvl>
   </w:abstractNum>
-  <w:abstractNum w:abstractNumId="7" w15:restartNumberingAfterBreak="0">
+  <w:abstractNum w:abstractNumId="9" w15:restartNumberingAfterBreak="0">
     <w:nsid w:val="7F3B3FE2"/>
     <w:multiLevelType w:val="hybridMultilevel"/>
     <w:tmpl w:val="29064BFE"/>
@@ -2103,7 +3325,7 @@
     </w:lvl>
   </w:abstractNum>
   <w:num w:numId="1" w16cid:durableId="176427924">
-    <w:abstractNumId w:val="6"/>
+    <w:abstractNumId w:val="8"/>
   </w:num>
   <w:num w:numId="2" w16cid:durableId="1162740255">
     <w:abstractNumId w:val="3"/>
@@ -2112,10 +3334,10 @@
     <w:abstractNumId w:val="0"/>
   </w:num>
   <w:num w:numId="4" w16cid:durableId="2092308163">
-    <w:abstractNumId w:val="5"/>
+    <w:abstractNumId w:val="6"/>
   </w:num>
   <w:num w:numId="5" w16cid:durableId="17002071">
-    <w:abstractNumId w:val="7"/>
+    <w:abstractNumId w:val="9"/>
   </w:num>
   <w:num w:numId="6" w16cid:durableId="223640973">
     <w:abstractNumId w:val="1"/>
@@ -2125,6 +3347,12 @@
   </w:num>
   <w:num w:numId="8" w16cid:durableId="1864397131">
     <w:abstractNumId w:val="2"/>
+  </w:num>
+  <w:num w:numId="9" w16cid:durableId="1072659316">
+    <w:abstractNumId w:val="7"/>
+  </w:num>
+  <w:num w:numId="10" w16cid:durableId="259069707">
+    <w:abstractNumId w:val="5"/>
   </w:num>
 </w:numbering>
 </file>
@@ -2928,7 +4156,9 @@
 </file>
 
 <file path=customXml/item1.xml><?xml version="1.0" encoding="utf-8"?>
-<b:Sources xmlns:b="http://schemas.openxmlformats.org/officeDocument/2006/bibliography" xmlns="http://schemas.openxmlformats.org/officeDocument/2006/bibliography" SelectedStyle="\APASixthEditionOfficeOnline.xsl" StyleName="APA" Version="6"/>
+<p:properties xmlns:p="http://schemas.microsoft.com/office/2006/metadata/properties" xmlns:xsi="http://www.w3.org/2001/XMLSchema-instance" xmlns:pc="http://schemas.microsoft.com/office/infopath/2007/PartnerControls">
+  <documentManagement/>
+</p:properties>
 </file>
 
 <file path=customXml/item2.xml><?xml version="1.0" encoding="utf-8"?>
@@ -3090,9 +4320,7 @@
 </file>
 
 <file path=customXml/item3.xml><?xml version="1.0" encoding="utf-8"?>
-<p:properties xmlns:p="http://schemas.microsoft.com/office/2006/metadata/properties" xmlns:xsi="http://www.w3.org/2001/XMLSchema-instance" xmlns:pc="http://schemas.microsoft.com/office/infopath/2007/PartnerControls">
-  <documentManagement/>
-</p:properties>
+<b:Sources xmlns:b="http://schemas.openxmlformats.org/officeDocument/2006/bibliography" xmlns="http://schemas.openxmlformats.org/officeDocument/2006/bibliography" SelectedStyle="\APASixthEditionOfficeOnline.xsl" StyleName="APA" Version="6"/>
 </file>
 
 <file path=customXml/item4.xml><?xml version="1.0" encoding="utf-8"?>
@@ -3105,9 +4333,10 @@
 </file>
 
 <file path=customXml/itemProps1.xml><?xml version="1.0" encoding="utf-8"?>
-<ds:datastoreItem xmlns:ds="http://schemas.openxmlformats.org/officeDocument/2006/customXml" ds:itemID="{77AFB614-BADE-4DDA-8E0B-085E43615720}">
+<ds:datastoreItem xmlns:ds="http://schemas.openxmlformats.org/officeDocument/2006/customXml" ds:itemID="{B4D6B972-CEB3-4F1B-A0B3-02BA96D34A72}">
   <ds:schemaRefs>
-    <ds:schemaRef ds:uri="http://schemas.openxmlformats.org/officeDocument/2006/bibliography"/>
+    <ds:schemaRef ds:uri="http://schemas.microsoft.com/office/2006/metadata/properties"/>
+    <ds:schemaRef ds:uri="http://schemas.microsoft.com/office/infopath/2007/PartnerControls"/>
   </ds:schemaRefs>
 </ds:datastoreItem>
 </file>
@@ -3131,10 +4360,9 @@
 </file>
 
 <file path=customXml/itemProps3.xml><?xml version="1.0" encoding="utf-8"?>
-<ds:datastoreItem xmlns:ds="http://schemas.openxmlformats.org/officeDocument/2006/customXml" ds:itemID="{B4D6B972-CEB3-4F1B-A0B3-02BA96D34A72}">
+<ds:datastoreItem xmlns:ds="http://schemas.openxmlformats.org/officeDocument/2006/customXml" ds:itemID="{77AFB614-BADE-4DDA-8E0B-085E43615720}">
   <ds:schemaRefs>
-    <ds:schemaRef ds:uri="http://schemas.microsoft.com/office/2006/metadata/properties"/>
-    <ds:schemaRef ds:uri="http://schemas.microsoft.com/office/infopath/2007/PartnerControls"/>
+    <ds:schemaRef ds:uri="http://schemas.openxmlformats.org/officeDocument/2006/bibliography"/>
   </ds:schemaRefs>
 </ds:datastoreItem>
 </file>

</xml_diff>